<commit_message>
Update Champion Doc Devon Bryce.docx
</commit_message>
<xml_diff>
--- a/docs/Devon/Champion Doc Devon Bryce.docx
+++ b/docs/Devon/Champion Doc Devon Bryce.docx
@@ -2030,50 +2030,6 @@
     </w:p>
     <w:p>
       <w:pPr>
-        <w:ind w:left="720"/>
-        <w:rPr>
-          <w:b/>
-          <w:bCs/>
-        </w:rPr>
-      </w:pPr>
-      <w:r>
-        <w:t>[Get the Level 0 from your team.  Highlight the path to your feature]</w:t>
-      </w:r>
-      <w:r>
-        <w:t xml:space="preserve"> </w:t>
-      </w:r>
-      <w:r>
-        <w:rPr>
-          <w:b/>
-          <w:bCs/>
-        </w:rPr>
-        <w:t xml:space="preserve">*I have no </w:t>
-      </w:r>
-      <w:r>
-        <w:rPr>
-          <w:b/>
-          <w:bCs/>
-        </w:rPr>
-        <w:t>Level</w:t>
-      </w:r>
-      <w:r>
-        <w:rPr>
-          <w:b/>
-          <w:bCs/>
-        </w:rPr>
-        <w:t xml:space="preserve"> 0 to reference yet*</w:t>
-      </w:r>
-    </w:p>
-    <w:p>
-      <w:pPr>
-        <w:ind w:left="720"/>
-      </w:pPr>
-      <w:r>
-        <w:t>Example:</w:t>
-      </w:r>
-    </w:p>
-    <w:p>
-      <w:pPr>
         <w:pStyle w:val="Heading3"/>
         <w:ind w:left="1440"/>
       </w:pPr>
@@ -2089,11 +2045,261 @@
         <w:rPr>
           <w:noProof/>
         </w:rPr>
+        <mc:AlternateContent>
+          <mc:Choice Requires="wpi">
+            <w:drawing>
+              <wp:anchor distT="0" distB="0" distL="114300" distR="114300" simplePos="0" relativeHeight="251662336" behindDoc="0" locked="0" layoutInCell="1" allowOverlap="1" wp14:anchorId="45203267" wp14:editId="7BD1CB12">
+                <wp:simplePos x="0" y="0"/>
+                <wp:positionH relativeFrom="column">
+                  <wp:posOffset>4632960</wp:posOffset>
+                </wp:positionH>
+                <wp:positionV relativeFrom="paragraph">
+                  <wp:posOffset>1835785</wp:posOffset>
+                </wp:positionV>
+                <wp:extent cx="754380" cy="611293"/>
+                <wp:effectExtent l="95250" t="152400" r="121920" b="151130"/>
+                <wp:wrapNone/>
+                <wp:docPr id="641331439" name="Ink 5"/>
+                <wp:cNvGraphicFramePr/>
+                <a:graphic xmlns:a="http://schemas.openxmlformats.org/drawingml/2006/main">
+                  <a:graphicData uri="http://schemas.microsoft.com/office/word/2010/wordprocessingInk">
+                    <w14:contentPart bwMode="auto" r:id="rId9">
+                      <w14:nvContentPartPr>
+                        <w14:cNvContentPartPr/>
+                      </w14:nvContentPartPr>
+                      <w14:xfrm>
+                        <a:off x="0" y="0"/>
+                        <a:ext cx="754380" cy="611293"/>
+                      </w14:xfrm>
+                    </w14:contentPart>
+                  </a:graphicData>
+                </a:graphic>
+                <wp14:sizeRelH relativeFrom="margin">
+                  <wp14:pctWidth>0</wp14:pctWidth>
+                </wp14:sizeRelH>
+                <wp14:sizeRelV relativeFrom="margin">
+                  <wp14:pctHeight>0</wp14:pctHeight>
+                </wp14:sizeRelV>
+              </wp:anchor>
+            </w:drawing>
+          </mc:Choice>
+          <mc:Fallback>
+            <w:pict>
+              <v:shapetype w14:anchorId="0DA1D785" id="_x0000_t75" coordsize="21600,21600" o:spt="75" o:preferrelative="t" path="m@4@5l@4@11@9@11@9@5xe" filled="f" stroked="f">
+                <v:stroke joinstyle="miter"/>
+                <v:formulas>
+                  <v:f eqn="if lineDrawn pixelLineWidth 0"/>
+                  <v:f eqn="sum @0 1 0"/>
+                  <v:f eqn="sum 0 0 @1"/>
+                  <v:f eqn="prod @2 1 2"/>
+                  <v:f eqn="prod @3 21600 pixelWidth"/>
+                  <v:f eqn="prod @3 21600 pixelHeight"/>
+                  <v:f eqn="sum @0 0 1"/>
+                  <v:f eqn="prod @6 1 2"/>
+                  <v:f eqn="prod @7 21600 pixelWidth"/>
+                  <v:f eqn="sum @8 21600 0"/>
+                  <v:f eqn="prod @7 21600 pixelHeight"/>
+                  <v:f eqn="sum @10 21600 0"/>
+                </v:formulas>
+                <v:path o:extrusionok="f" gradientshapeok="t" o:connecttype="rect"/>
+                <o:lock v:ext="edit" aspectratio="t"/>
+              </v:shapetype>
+              <v:shape id="Ink 5" o:spid="_x0000_s1026" type="#_x0000_t75" style="position:absolute;margin-left:360.55pt;margin-top:136.05pt;width:67.85pt;height:65.15pt;z-index:251662336;visibility:visible;mso-wrap-style:square;mso-width-percent:0;mso-height-percent:0;mso-wrap-distance-left:9pt;mso-wrap-distance-top:0;mso-wrap-distance-right:9pt;mso-wrap-distance-bottom:0;mso-position-horizontal:absolute;mso-position-horizontal-relative:text;mso-position-vertical:absolute;mso-position-vertical-relative:text;mso-width-percent:0;mso-height-percent:0;mso-width-relative:margin;mso-height-relative:margin" o:gfxdata="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">
+                <v:imagedata r:id="rId10" o:title=""/>
+              </v:shape>
+            </w:pict>
+          </mc:Fallback>
+        </mc:AlternateContent>
+      </w:r>
+      <w:r>
+        <w:rPr>
+          <w:noProof/>
+        </w:rPr>
+        <mc:AlternateContent>
+          <mc:Choice Requires="wpi">
+            <w:drawing>
+              <wp:anchor distT="0" distB="0" distL="114300" distR="114300" simplePos="0" relativeHeight="251664384" behindDoc="0" locked="0" layoutInCell="1" allowOverlap="1" wp14:anchorId="396ED121" wp14:editId="3BD9DB66">
+                <wp:simplePos x="0" y="0"/>
+                <wp:positionH relativeFrom="column">
+                  <wp:posOffset>4834053</wp:posOffset>
+                </wp:positionH>
+                <wp:positionV relativeFrom="paragraph">
+                  <wp:posOffset>1524078</wp:posOffset>
+                </wp:positionV>
+                <wp:extent cx="19080" cy="270360"/>
+                <wp:effectExtent l="95250" t="152400" r="95250" b="149225"/>
+                <wp:wrapNone/>
+                <wp:docPr id="1634397252" name="Ink 7"/>
+                <wp:cNvGraphicFramePr/>
+                <a:graphic xmlns:a="http://schemas.openxmlformats.org/drawingml/2006/main">
+                  <a:graphicData uri="http://schemas.microsoft.com/office/word/2010/wordprocessingInk">
+                    <w14:contentPart bwMode="auto" r:id="rId11">
+                      <w14:nvContentPartPr>
+                        <w14:cNvContentPartPr/>
+                      </w14:nvContentPartPr>
+                      <w14:xfrm>
+                        <a:off x="0" y="0"/>
+                        <a:ext cx="19080" cy="270360"/>
+                      </w14:xfrm>
+                    </w14:contentPart>
+                  </a:graphicData>
+                </a:graphic>
+              </wp:anchor>
+            </w:drawing>
+          </mc:Choice>
+          <mc:Fallback>
+            <w:pict>
+              <v:shape w14:anchorId="11515BB9" id="Ink 7" o:spid="_x0000_s1026" type="#_x0000_t75" style="position:absolute;margin-left:376.45pt;margin-top:111.5pt;width:10pt;height:38.3pt;z-index:251664384;visibility:visible;mso-wrap-style:square;mso-wrap-distance-left:9pt;mso-wrap-distance-top:0;mso-wrap-distance-right:9pt;mso-wrap-distance-bottom:0;mso-position-horizontal:absolute;mso-position-horizontal-relative:text;mso-position-vertical:absolute;mso-position-vertical-relative:text" o:gfxdata="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">
+                <v:imagedata r:id="rId12" o:title=""/>
+              </v:shape>
+            </w:pict>
+          </mc:Fallback>
+        </mc:AlternateContent>
+      </w:r>
+      <w:r>
+        <w:rPr>
+          <w:noProof/>
+        </w:rPr>
+        <mc:AlternateContent>
+          <mc:Choice Requires="wpi">
+            <w:drawing>
+              <wp:anchor distT="0" distB="0" distL="114300" distR="114300" simplePos="0" relativeHeight="251663360" behindDoc="0" locked="0" layoutInCell="1" allowOverlap="1" wp14:anchorId="6782A3B3" wp14:editId="67150E87">
+                <wp:simplePos x="0" y="0"/>
+                <wp:positionH relativeFrom="column">
+                  <wp:posOffset>5088213</wp:posOffset>
+                </wp:positionH>
+                <wp:positionV relativeFrom="paragraph">
+                  <wp:posOffset>1506798</wp:posOffset>
+                </wp:positionV>
+                <wp:extent cx="9000" cy="253440"/>
+                <wp:effectExtent l="95250" t="152400" r="105410" b="146685"/>
+                <wp:wrapNone/>
+                <wp:docPr id="430785397" name="Ink 6"/>
+                <wp:cNvGraphicFramePr/>
+                <a:graphic xmlns:a="http://schemas.openxmlformats.org/drawingml/2006/main">
+                  <a:graphicData uri="http://schemas.microsoft.com/office/word/2010/wordprocessingInk">
+                    <w14:contentPart bwMode="auto" r:id="rId13">
+                      <w14:nvContentPartPr>
+                        <w14:cNvContentPartPr/>
+                      </w14:nvContentPartPr>
+                      <w14:xfrm>
+                        <a:off x="0" y="0"/>
+                        <a:ext cx="9000" cy="253440"/>
+                      </w14:xfrm>
+                    </w14:contentPart>
+                  </a:graphicData>
+                </a:graphic>
+              </wp:anchor>
+            </w:drawing>
+          </mc:Choice>
+          <mc:Fallback>
+            <w:pict>
+              <v:shape w14:anchorId="3A9E86FD" id="Ink 6" o:spid="_x0000_s1026" type="#_x0000_t75" style="position:absolute;margin-left:396.4pt;margin-top:110.15pt;width:9.2pt;height:36.95pt;z-index:251663360;visibility:visible;mso-wrap-style:square;mso-wrap-distance-left:9pt;mso-wrap-distance-top:0;mso-wrap-distance-right:9pt;mso-wrap-distance-bottom:0;mso-position-horizontal:absolute;mso-position-horizontal-relative:text;mso-position-vertical:absolute;mso-position-vertical-relative:text" o:gfxdata="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">
+                <v:imagedata r:id="rId14" o:title=""/>
+              </v:shape>
+            </w:pict>
+          </mc:Fallback>
+        </mc:AlternateContent>
+      </w:r>
+      <w:r>
+        <w:rPr>
+          <w:noProof/>
+        </w:rPr>
+        <mc:AlternateContent>
+          <mc:Choice Requires="wpi">
+            <w:drawing>
+              <wp:anchor distT="0" distB="0" distL="114300" distR="114300" simplePos="0" relativeHeight="251660288" behindDoc="0" locked="0" layoutInCell="1" allowOverlap="1" wp14:anchorId="0C3EE9E8" wp14:editId="3FC25543">
+                <wp:simplePos x="0" y="0"/>
+                <wp:positionH relativeFrom="column">
+                  <wp:posOffset>4326453</wp:posOffset>
+                </wp:positionH>
+                <wp:positionV relativeFrom="paragraph">
+                  <wp:posOffset>1058238</wp:posOffset>
+                </wp:positionV>
+                <wp:extent cx="1449000" cy="459720"/>
+                <wp:effectExtent l="95250" t="152400" r="94615" b="150495"/>
+                <wp:wrapNone/>
+                <wp:docPr id="1038147243" name="Ink 3"/>
+                <wp:cNvGraphicFramePr/>
+                <a:graphic xmlns:a="http://schemas.openxmlformats.org/drawingml/2006/main">
+                  <a:graphicData uri="http://schemas.microsoft.com/office/word/2010/wordprocessingInk">
+                    <w14:contentPart bwMode="auto" r:id="rId15">
+                      <w14:nvContentPartPr>
+                        <w14:cNvContentPartPr/>
+                      </w14:nvContentPartPr>
+                      <w14:xfrm>
+                        <a:off x="0" y="0"/>
+                        <a:ext cx="1449000" cy="459720"/>
+                      </w14:xfrm>
+                    </w14:contentPart>
+                  </a:graphicData>
+                </a:graphic>
+              </wp:anchor>
+            </w:drawing>
+          </mc:Choice>
+          <mc:Fallback>
+            <w:pict>
+              <v:shape w14:anchorId="75533743" id="Ink 3" o:spid="_x0000_s1026" type="#_x0000_t75" style="position:absolute;margin-left:336.4pt;margin-top:74.85pt;width:122.6pt;height:53.25pt;z-index:251660288;visibility:visible;mso-wrap-style:square;mso-wrap-distance-left:9pt;mso-wrap-distance-top:0;mso-wrap-distance-right:9pt;mso-wrap-distance-bottom:0;mso-position-horizontal:absolute;mso-position-horizontal-relative:text;mso-position-vertical:absolute;mso-position-vertical-relative:text" o:gfxdata="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">
+                <v:imagedata r:id="rId16" o:title=""/>
+              </v:shape>
+            </w:pict>
+          </mc:Fallback>
+        </mc:AlternateContent>
+      </w:r>
+      <w:r>
+        <w:rPr>
+          <w:noProof/>
+        </w:rPr>
+        <mc:AlternateContent>
+          <mc:Choice Requires="wpi">
+            <w:drawing>
+              <wp:anchor distT="0" distB="0" distL="114300" distR="114300" simplePos="0" relativeHeight="251659264" behindDoc="0" locked="0" layoutInCell="1" allowOverlap="1" wp14:anchorId="0B69F836" wp14:editId="1D4DCD46">
+                <wp:simplePos x="0" y="0"/>
+                <wp:positionH relativeFrom="column">
+                  <wp:posOffset>2624373</wp:posOffset>
+                </wp:positionH>
+                <wp:positionV relativeFrom="paragraph">
+                  <wp:posOffset>754038</wp:posOffset>
+                </wp:positionV>
+                <wp:extent cx="1678680" cy="1303560"/>
+                <wp:effectExtent l="95250" t="152400" r="93345" b="163830"/>
+                <wp:wrapNone/>
+                <wp:docPr id="954486839" name="Ink 2"/>
+                <wp:cNvGraphicFramePr/>
+                <a:graphic xmlns:a="http://schemas.openxmlformats.org/drawingml/2006/main">
+                  <a:graphicData uri="http://schemas.microsoft.com/office/word/2010/wordprocessingInk">
+                    <w14:contentPart bwMode="auto" r:id="rId17">
+                      <w14:nvContentPartPr>
+                        <w14:cNvContentPartPr/>
+                      </w14:nvContentPartPr>
+                      <w14:xfrm>
+                        <a:off x="0" y="0"/>
+                        <a:ext cx="1678680" cy="1303560"/>
+                      </w14:xfrm>
+                    </w14:contentPart>
+                  </a:graphicData>
+                </a:graphic>
+              </wp:anchor>
+            </w:drawing>
+          </mc:Choice>
+          <mc:Fallback>
+            <w:pict>
+              <v:shape w14:anchorId="47AF92B0" id="Ink 2" o:spid="_x0000_s1026" type="#_x0000_t75" style="position:absolute;margin-left:202.4pt;margin-top:50.85pt;width:140.7pt;height:119.65pt;z-index:251659264;visibility:visible;mso-wrap-style:square;mso-wrap-distance-left:9pt;mso-wrap-distance-top:0;mso-wrap-distance-right:9pt;mso-wrap-distance-bottom:0;mso-position-horizontal:absolute;mso-position-horizontal-relative:text;mso-position-vertical:absolute;mso-position-vertical-relative:text" o:gfxdata="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">
+                <v:imagedata r:id="rId18" o:title=""/>
+              </v:shape>
+            </w:pict>
+          </mc:Fallback>
+        </mc:AlternateContent>
+      </w:r>
+      <w:r>
+        <w:rPr>
+          <w:noProof/>
+        </w:rPr>
         <w:drawing>
-          <wp:inline distT="0" distB="0" distL="0" distR="0" wp14:anchorId="4EC4BFA4" wp14:editId="6CF8D549">
-            <wp:extent cx="5610225" cy="4076700"/>
-            <wp:effectExtent l="0" t="0" r="9525" b="0"/>
-            <wp:docPr id="1" name="Picture 1"/>
+          <wp:inline distT="0" distB="0" distL="0" distR="0" wp14:anchorId="4E1C1309" wp14:editId="6F32EE1F">
+            <wp:extent cx="5417123" cy="4064000"/>
+            <wp:effectExtent l="0" t="0" r="0" b="0"/>
+            <wp:docPr id="1063376902" name="Picture 1" descr="A diagram of a diagram&#10;&#10;Description automatically generated"/>
             <wp:cNvGraphicFramePr>
               <a:graphicFrameLocks xmlns:a="http://schemas.openxmlformats.org/drawingml/2006/main" noChangeAspect="1"/>
             </wp:cNvGraphicFramePr>
@@ -2101,13 +2307,13 @@
               <a:graphicData uri="http://schemas.openxmlformats.org/drawingml/2006/picture">
                 <pic:pic xmlns:pic="http://schemas.openxmlformats.org/drawingml/2006/picture">
                   <pic:nvPicPr>
-                    <pic:cNvPr id="0" name="Picture 1"/>
+                    <pic:cNvPr id="1063376902" name="Picture 1" descr="A diagram of a diagram&#10;&#10;Description automatically generated"/>
                     <pic:cNvPicPr>
                       <a:picLocks noChangeAspect="1" noChangeArrowheads="1"/>
                     </pic:cNvPicPr>
                   </pic:nvPicPr>
                   <pic:blipFill>
-                    <a:blip r:embed="rId9">
+                    <a:blip r:embed="rId19" cstate="print">
                       <a:extLst>
                         <a:ext uri="{28A0092B-C50C-407E-A947-70E740481C1C}">
                           <a14:useLocalDpi xmlns:a14="http://schemas.microsoft.com/office/drawing/2010/main" val="0"/>
@@ -2122,7 +2328,7 @@
                   <pic:spPr bwMode="auto">
                     <a:xfrm>
                       <a:off x="0" y="0"/>
-                      <a:ext cx="5610225" cy="4076700"/>
+                      <a:ext cx="5453798" cy="4091514"/>
                     </a:xfrm>
                     <a:prstGeom prst="rect">
                       <a:avLst/>
@@ -2145,8 +2351,40 @@
         <w:ind w:left="1440"/>
       </w:pPr>
       <w:r>
+        <w:t>Process Descriptions</w:t>
+      </w:r>
+    </w:p>
+    <w:p>
+      <w:pPr>
+        <w:spacing w:after="0"/>
+        <w:ind w:left="2160"/>
+      </w:pPr>
+      <w:r>
+        <w:t>Create player:</w:t>
+      </w:r>
+    </w:p>
+    <w:p>
+      <w:pPr>
+        <w:spacing w:after="0"/>
+        <w:ind w:left="2160"/>
+      </w:pPr>
+      <w:r>
+        <w:tab/>
+        <w:t>If the level data is accessed and loaded properly:</w:t>
+      </w:r>
+    </w:p>
+    <w:p>
+      <w:pPr>
+        <w:spacing w:after="0"/>
+        <w:ind w:left="2160"/>
+      </w:pPr>
+      <w:r>
         <w:lastRenderedPageBreak/>
-        <w:t>Process Descriptions</w:t>
+        <w:tab/>
+      </w:r>
+      <w:r>
+        <w:tab/>
+        <w:t>Spawn the player character and load player data</w:t>
       </w:r>
     </w:p>
     <w:p>
@@ -2155,7 +2393,7 @@
         <w:ind w:left="2160"/>
       </w:pPr>
       <w:r>
-        <w:t>Assign rooms*:</w:t>
+        <w:t>Access skill system:</w:t>
       </w:r>
     </w:p>
     <w:p>
@@ -2164,40 +2402,16 @@
         <w:ind w:left="2880"/>
       </w:pPr>
       <w:r>
-        <w:t>WHILE teacher in two places at once OR two classes in the same room</w:t>
-      </w:r>
-    </w:p>
-    <w:p>
-      <w:pPr>
-        <w:spacing w:after="0"/>
-        <w:ind w:left="2880"/>
-      </w:pPr>
-      <w:r>
-        <w:t xml:space="preserve">     Randomly redistribute classes</w:t>
-      </w:r>
-    </w:p>
-    <w:p>
-      <w:pPr>
-        <w:spacing w:after="0"/>
-        <w:ind w:left="2880"/>
-      </w:pPr>
-      <w:r>
-        <w:t>END WHILE</w:t>
-      </w:r>
-    </w:p>
-    <w:p>
-      <w:pPr>
-        <w:spacing w:after="0"/>
-        <w:ind w:left="2160"/>
-      </w:pPr>
-      <w:r>
-        <w:rPr>
-          <w:b/>
-        </w:rPr>
-        <w:t>*Notes</w:t>
-      </w:r>
-      <w:r>
-        <w:t>: Yours should be much longer. You could use a decision tree or decision table instead if it is more appropriate.</w:t>
+        <w:t>If the player character has been properly loaded in and the player gives valid input:</w:t>
+      </w:r>
+    </w:p>
+    <w:p>
+      <w:pPr>
+        <w:spacing w:after="0"/>
+        <w:ind w:left="3600"/>
+      </w:pPr>
+      <w:r>
+        <w:t>Access the player movement and abilities and execute the corresponding skill</w:t>
       </w:r>
     </w:p>
     <w:p>
@@ -3052,7 +3266,7 @@
                     <pic:cNvPicPr/>
                   </pic:nvPicPr>
                   <pic:blipFill>
-                    <a:blip r:embed="rId10">
+                    <a:blip r:embed="rId20">
                       <a:extLst>
                         <a:ext uri="{28A0092B-C50C-407E-A947-70E740481C1C}">
                           <a14:useLocalDpi xmlns:a14="http://schemas.microsoft.com/office/drawing/2010/main" val="0"/>
@@ -4592,6 +4806,153 @@
 </w:styles>
 </file>
 
+<file path=word/ink/ink1.xml><?xml version="1.0" encoding="utf-8"?>
+<inkml:ink xmlns:inkml="http://www.w3.org/2003/InkML">
+  <inkml:definitions>
+    <inkml:context xml:id="ctx0">
+      <inkml:inkSource xml:id="inkSrc0">
+        <inkml:traceFormat>
+          <inkml:channel name="X" type="integer" min="-2.14748E9" max="2.14748E9" units="cm"/>
+          <inkml:channel name="Y" type="integer" min="-2.14748E9" max="2.14748E9" units="cm"/>
+          <inkml:channel name="F" type="integer" max="32767" units="dev"/>
+        </inkml:traceFormat>
+        <inkml:channelProperties>
+          <inkml:channelProperty channel="X" name="resolution" value="1000" units="1/cm"/>
+          <inkml:channelProperty channel="Y" name="resolution" value="1000" units="1/cm"/>
+          <inkml:channelProperty channel="F" name="resolution" value="0" units="1/dev"/>
+        </inkml:channelProperties>
+      </inkml:inkSource>
+      <inkml:timestamp xml:id="ts0" timeString="2024-09-17T16:09:25.097"/>
+    </inkml:context>
+    <inkml:brush xml:id="br0">
+      <inkml:brushProperty name="width" value="0.3" units="cm"/>
+      <inkml:brushProperty name="height" value="0.6" units="cm"/>
+      <inkml:brushProperty name="color" value="#FFFC00"/>
+      <inkml:brushProperty name="tip" value="rectangle"/>
+      <inkml:brushProperty name="rasterOp" value="maskPen"/>
+      <inkml:brushProperty name="ignorePressure" value="1"/>
+    </inkml:brush>
+  </inkml:definitions>
+  <inkml:trace contextRef="#ctx0" brushRef="#br0">2096 849 0,'0'34'0,"-3"-1"0,-1 0 0,-2 0 0,-1 0 0,-2-1 0,-1 1 0,-2-2 0,-1 1 0,-2-1 0,-2 0 0,-1-1 0,-1-1 0,-2 0 0,-1-1 0,-2-1 0,-1 0 0,-1-2 0,-1 0 0,-2-1 0,0-1 0,-2 0 0,-1-2 0,-1-1 0,0-1 0,-2-1 0,-1-1 0,0-2 0,-1 0 0,-1-2 0,0 0 0,-1-3 0,0 0 0,-1-1 0,0-2 0,-1-1 0,1-2 0,-1-1 0,0-1 0,-1-1 0,1-2 0,0-1 0,0-1 0,0-1 0,1-2 0,0-1 0,0-2 0,1-1 0,0 0 0,0-3 0,2 0 0,0-2 0,0 0 0,2-2 0,0-1 0,1-1 0,2-1 0,0-1 0,1-2 0,1 0 0,2-1 0,0-1 0,2 0 0,2-2 0,0 0 0,2-1 0,1-1 0,2 0 0,1-1 0,1-1 0,2 0 0,2-1 0,1 1 0,1-2 0,3 1 0,0-1 0,3 0 0,1 0 0,1 0 0,2-1 0,2 1 0,2 0 0,1-1 0,1 1 0,3 1 0,0-1 0,3 1 0,1 0 0,1 0 0,2 1 0,2 1 0,1 0 0,1 1 0,2 0 0,1 1 0,2 0 0,0 2 0,2 0 0,2 1 0,0 1 0,2 1 0,1 1 0,1 1 0,0 1 0,2 1 0,1 1 0,0 1 0,2 1 0,0 1 0,0 2 0,2 1 0,0 1 0,0 1 0,1 2 0,0 1 0,0 1 0,1 1 0,0 2 0,0 1 0,0 1 0,1 2 0,-1 1 0,0 1 0,-1 2 0,1 1 0,-1 1 0,0 1 0,-1 2 0,0 1 0,-1 1 0,0 1 0,-1 2 0,-1 1 0,0 1 0,-1 1 0,-2 1 0,0 1 0,-1 1 0,-1 1 0,-2 1 0,0 1 0,-2 1 0,-1 1 0,-1 0 0,-1 2 0,-2 0 0,-1 1 0,-2 0 0,-1 1 0,-1 0 0,-2 1 0,-2 1 0,-1 0 0,-2 0 0,-1 1 0,-2-1 0,-1 1 0,-2 1 0,-1-1 0,-3 0 0</inkml:trace>
+</inkml:ink>
+</file>
+
+<file path=word/ink/ink2.xml><?xml version="1.0" encoding="utf-8"?>
+<inkml:ink xmlns:inkml="http://www.w3.org/2003/InkML">
+  <inkml:definitions>
+    <inkml:context xml:id="ctx0">
+      <inkml:inkSource xml:id="inkSrc0">
+        <inkml:traceFormat>
+          <inkml:channel name="X" type="integer" min="-2.14748E9" max="2.14748E9" units="cm"/>
+          <inkml:channel name="Y" type="integer" min="-2.14748E9" max="2.14748E9" units="cm"/>
+        </inkml:traceFormat>
+        <inkml:channelProperties>
+          <inkml:channelProperty channel="X" name="resolution" value="1000" units="1/cm"/>
+          <inkml:channelProperty channel="Y" name="resolution" value="1000" units="1/cm"/>
+        </inkml:channelProperties>
+      </inkml:inkSource>
+      <inkml:timestamp xml:id="ts0" timeString="2024-09-17T16:09:27.878"/>
+    </inkml:context>
+    <inkml:brush xml:id="br0">
+      <inkml:brushProperty name="width" value="0.3" units="cm"/>
+      <inkml:brushProperty name="height" value="0.6" units="cm"/>
+      <inkml:brushProperty name="color" value="#FFFC00"/>
+      <inkml:brushProperty name="tip" value="rectangle"/>
+      <inkml:brushProperty name="rasterOp" value="maskPen"/>
+      <inkml:brushProperty name="ignorePressure" value="1"/>
+    </inkml:brush>
+  </inkml:definitions>
+  <inkml:trace contextRef="#ctx0" brushRef="#br0">1 1,'0'32,"1"0,1-1,9 48,14 39,-20-83,0 1,-3-1,-1 1,-4 38,1 7,2 59,0-120</inkml:trace>
+</inkml:ink>
+</file>
+
+<file path=word/ink/ink3.xml><?xml version="1.0" encoding="utf-8"?>
+<inkml:ink xmlns:inkml="http://www.w3.org/2003/InkML">
+  <inkml:definitions>
+    <inkml:context xml:id="ctx0">
+      <inkml:inkSource xml:id="inkSrc0">
+        <inkml:traceFormat>
+          <inkml:channel name="X" type="integer" min="-2.14748E9" max="2.14748E9" units="cm"/>
+          <inkml:channel name="Y" type="integer" min="-2.14748E9" max="2.14748E9" units="cm"/>
+        </inkml:traceFormat>
+        <inkml:channelProperties>
+          <inkml:channelProperty channel="X" name="resolution" value="1000" units="1/cm"/>
+          <inkml:channelProperty channel="Y" name="resolution" value="1000" units="1/cm"/>
+        </inkml:channelProperties>
+      </inkml:inkSource>
+      <inkml:timestamp xml:id="ts0" timeString="2024-09-17T16:09:26.519"/>
+    </inkml:context>
+    <inkml:brush xml:id="br0">
+      <inkml:brushProperty name="width" value="0.3" units="cm"/>
+      <inkml:brushProperty name="height" value="0.6" units="cm"/>
+      <inkml:brushProperty name="color" value="#FFFC00"/>
+      <inkml:brushProperty name="tip" value="rectangle"/>
+      <inkml:brushProperty name="rasterOp" value="maskPen"/>
+      <inkml:brushProperty name="ignorePressure" value="1"/>
+    </inkml:brush>
+  </inkml:definitions>
+  <inkml:trace contextRef="#ctx0" brushRef="#br0">24 1,'0'378,"-1"-360,-1 0,-7 30,5-29,1 1,-2 21,6 100,-1-121</inkml:trace>
+</inkml:ink>
+</file>
+
+<file path=word/ink/ink4.xml><?xml version="1.0" encoding="utf-8"?>
+<inkml:ink xmlns:inkml="http://www.w3.org/2003/InkML">
+  <inkml:definitions>
+    <inkml:context xml:id="ctx0">
+      <inkml:inkSource xml:id="inkSrc0">
+        <inkml:traceFormat>
+          <inkml:channel name="X" type="integer" min="-2.14748E9" max="2.14748E9" units="cm"/>
+          <inkml:channel name="Y" type="integer" min="-2.14748E9" max="2.14748E9" units="cm"/>
+        </inkml:traceFormat>
+        <inkml:channelProperties>
+          <inkml:channelProperty channel="X" name="resolution" value="1000" units="1/cm"/>
+          <inkml:channelProperty channel="Y" name="resolution" value="1000" units="1/cm"/>
+        </inkml:channelProperties>
+      </inkml:inkSource>
+      <inkml:timestamp xml:id="ts0" timeString="2024-09-17T16:09:19.097"/>
+    </inkml:context>
+    <inkml:brush xml:id="br0">
+      <inkml:brushProperty name="width" value="0.3" units="cm"/>
+      <inkml:brushProperty name="height" value="0.6" units="cm"/>
+      <inkml:brushProperty name="color" value="#FFFC00"/>
+      <inkml:brushProperty name="tip" value="rectangle"/>
+      <inkml:brushProperty name="rasterOp" value="maskPen"/>
+      <inkml:brushProperty name="ignorePressure" value="1"/>
+    </inkml:brush>
+  </inkml:definitions>
+  <inkml:trace contextRef="#ctx0" brushRef="#br0">0 636,'378'0,"-359"-1,-1-1,36-9,-4 1,2 1,-27 4,39-4,14-3,-57 8,1 0,21 0,89 6,65-4,-194 2,1-1,-1 1,0-1,0 0,0 0,0 0,0-1,0 1,-1-1,1 0,0 1,-1-1,1 0,-1-1,0 1,0 0,1-1,-1 1,-1-1,1 1,0-1,-1 0,2-3,2-7,-1 0,0-1,0 1,1-15,-1 6,-3 13,0 0,1 0,0 1,1-1,-1 0,2 1,-1 0,1 0,1 0,-1 0,1 1,1 0,-1 0,10-9,-6 7,1 1,1 0,0 0,0 1,0 1,0-1,1 2,0 0,1 0,-1 1,22-3,117-26,-34 10,-48 13,-53 8,0 0,0 0,-1-2,28-8,-19 3,0 2,40-8,18-4,-58 13,0 1,1 1,31-1,-23 2,30-7,-44 6,0 0,22 0,134 6,74-4,-171-9,-49 6,52-3,272 9,-331 1,1 1,0 1,41 12,-32-8,-12-3,0 1,0 0,35 18,-28-7,-5-3,33 15,-37-19,1-1,-1 2,-1 1,0 0,-1 1,0 1,-1 0,0 1,-1 0,-1 2,17 26,-21-24,-1 1,0 0,-2 1,0-1,-1 1,3 34,-1-8,0 8,-2 1,-6 104,-2-55,3-97,1 5,-2-1,1 1,-6 23,6-33,-1 0,0 1,-1-1,1 0,-1 0,1 1,-1-1,0 0,0-1,0 1,0 0,-1-1,1 1,-1-1,0 0,1 1,-1-1,-6 2,-24 12,0-2,-1-2,0-1,-65 12,89-21,-1 1,1 0,0 0,-16 9,-26 9,43-19,-99 21,54-15,11-1,-72 2,-1061-10,1159 2,-1 0,-31 9,30-6,0-1,-23 1,-17-3,32-2,-1 2,0 1,-51 10,43-6,-1-2,1-1,-1-1,-51-5,2 0,10 5,-83-4,140-2,1-1,-1-1,1-1,0 0,1-1,0-1,0-1,-19-14,8 6,20 14,0-1,0 0,0 0,1 0,0-1,0 0,1-1,-1 0,2 0,-1 0,1 0,-7-12,6 3,1 0,0 0,1 0,1 0,-2-25,5-84,1 64,-1 41</inkml:trace>
+</inkml:ink>
+</file>
+
+<file path=word/ink/ink5.xml><?xml version="1.0" encoding="utf-8"?>
+<inkml:ink xmlns:inkml="http://www.w3.org/2003/InkML">
+  <inkml:definitions>
+    <inkml:context xml:id="ctx0">
+      <inkml:inkSource xml:id="inkSrc0">
+        <inkml:traceFormat>
+          <inkml:channel name="X" type="integer" min="-2.14748E9" max="2.14748E9" units="cm"/>
+          <inkml:channel name="Y" type="integer" min="-2.14748E9" max="2.14748E9" units="cm"/>
+        </inkml:traceFormat>
+        <inkml:channelProperties>
+          <inkml:channelProperty channel="X" name="resolution" value="1000" units="1/cm"/>
+          <inkml:channelProperty channel="Y" name="resolution" value="1000" units="1/cm"/>
+        </inkml:channelProperties>
+      </inkml:inkSource>
+      <inkml:timestamp xml:id="ts0" timeString="2024-09-17T16:09:11.347"/>
+    </inkml:context>
+    <inkml:brush xml:id="br0">
+      <inkml:brushProperty name="width" value="0.3" units="cm"/>
+      <inkml:brushProperty name="height" value="0.6" units="cm"/>
+      <inkml:brushProperty name="color" value="#FFFC00"/>
+      <inkml:brushProperty name="tip" value="rectangle"/>
+      <inkml:brushProperty name="rasterOp" value="maskPen"/>
+      <inkml:brushProperty name="ignorePressure" value="1"/>
+    </inkml:brush>
+  </inkml:definitions>
+  <inkml:trace contextRef="#ctx0" brushRef="#br0">0 3621,'30'0,"0"-1,40-8,-60 8,-1-1,1-1,-1 0,0 0,0-1,0 0,0-1,-1 0,0 0,0 0,9-9,-2 1,0 1,20-11,-22 14,0 0,0 0,-1-1,14-15,32-31,-43 44,-1-1,-1-1,19-24,-10 9,2 0,1 1,2 1,0 2,39-28,-48 38,-1 0,16-19,29-25,7-1,20-14,-46 40,-2-1,-1-3,-2-1,50-65,-59 64,-18 24,0 1,1 0,1 0,20-18,14-16,-37 38,380-393,-352 366,26-16,-32 24,35-43,-18 18,14 0,-55 46,2 0,-1 0,1 1,0 0,23-12,61-26,-63 32,-12 7,0 1,32-7,-29 9,22-4,-32 6,0 0,0 0,0-1,0-1,17-7,-18 7,-1 0,1 0,0 1,0 0,1 1,16-1,-13 2,1-2,21-5,-33 7,-1-1,0 1,0-1,0 1,-1-1,1 0,0 0,-1 0,1 0,-1-1,0 1,1-1,-1 0,0 1,-1-1,1 0,-1 0,1 0,-1 0,0 0,0-1,0 1,0 0,0-6,1-8,-1-1,-1 1,-3-30,0 12,1-451,3 266,0 207,1 0,0 1,0-1,2 1,-1 0,9-18,8-30,-14 44,1 0,0 1,1 0,1 0,0 1,1 0,15-15,-14 15,1-1,1 0,1 1,0 0,0 2,27-19,-15 9,-23 19,0 0,0 0,0 0,1 0,-1 1,1-1,0 1,0 0,6-2,20-4,1 0,1 3,-1 0,1 3,41 0,-55 1,-1-1,0 0,0-2,0 0,17-6,-17 4,1 1,0 1,0 0,25-1,-1 5,82-13,-45 3,16-4,-80 11,1 1,-1 1,0 0,1 0,-1 2,24 3,-28-3,-1 1,0 1,0 0,0 0,0 1,-1 0,1 1,-1 0,0 0,13 11,-12-9,1 0,0 0,0-1,1 0,17 6,-19-8,0 0,0 0,0 1,0 1,-1-1,0 2,13 10,-8-3,1-1,20 13,-22-17,-1 1,0 0,0 1,14 16,-4 2,22 35,-36-51,-1 0,-1 1,0 0,-1 0,5 23,-2-5,2-1,23 51,-32-82,3 13,0-1,-1 1,-1 0,1 0,-2 0,0 23,0-19,0 1,7 32,-1-9,-1 1,-3 0,-1 0,-5 60,1-8,2 682,-1-755,-2-1,0 1,-1-1,-1 0,-1 0,-1 0,-15 31,12-29,5-10,0 0,0-1,-14 20,14-25,-1 0,0 0,0 0,0-1,-1 0,1 0,-1 0,0-1,-9 4,-13 4,-33 10,23-9,24-8,-1-2,1 0,-1 0,0-2,-19 0,13 0,-40 6,-1 2,-1-3,1-3,-79-6,27 1,84 2,-16 1,-47-7,78 4,0-1,0 0,0-2,1 0,-1 0,-23-13,30 14,1 0,-1 1,0 0,0 1,-14-2,14 2,0 1,0-2,0 1,0-1,-9-5,-9-4,-43-14,54 21,0 0,0-2,0 1,1-2,0 0,0-1,1 0,-18-16,24 18,0 1,0 0,-1 1,-18-9,19 10,1 1,-1-1,1-1,0 0,0 0,0 0,-11-13,-64-85,75 91,1 0,0-1,-7-19,-5-13,12 32</inkml:trace>
+</inkml:ink>
+</file>
+
 <file path=word/theme/theme1.xml><?xml version="1.0" encoding="utf-8"?>
 <a:theme xmlns:a="http://schemas.openxmlformats.org/drawingml/2006/main" name="Office Theme">
   <a:themeElements>
@@ -4878,6 +5239,23 @@
 </file>
 
 <file path=customXml/item1.xml><?xml version="1.0" encoding="utf-8"?>
+<p:properties xmlns:p="http://schemas.microsoft.com/office/2006/metadata/properties" xmlns:xsi="http://www.w3.org/2001/XMLSchema-instance" xmlns:pc="http://schemas.microsoft.com/office/infopath/2007/PartnerControls">
+  <documentManagement>
+    <_activity xmlns="ac983688-f320-4fe2-9cb3-370c4ceb0e06" xsi:nil="true"/>
+  </documentManagement>
+</p:properties>
+</file>
+
+<file path=customXml/item2.xml><?xml version="1.0" encoding="utf-8"?>
+<?mso-contentType ?>
+<FormTemplates xmlns="http://schemas.microsoft.com/sharepoint/v3/contenttype/forms">
+  <Display>DocumentLibraryForm</Display>
+  <Edit>DocumentLibraryForm</Edit>
+  <New>DocumentLibraryForm</New>
+</FormTemplates>
+</file>
+
+<file path=customXml/item3.xml><?xml version="1.0" encoding="utf-8"?>
 <ct:contentTypeSchema xmlns:ct="http://schemas.microsoft.com/office/2006/metadata/contentType" xmlns:ma="http://schemas.microsoft.com/office/2006/metadata/properties/metaAttributes" ct:_="" ma:_="" ma:contentTypeName="Document" ma:contentTypeID="0x010100C97ECA5003B4C14097C903BAD7EDC4D3" ma:contentTypeVersion="15" ma:contentTypeDescription="Create a new document." ma:contentTypeScope="" ma:versionID="d943cba7b30df461b3d5103e9fba28cf">
   <xsd:schema xmlns:xsd="http://www.w3.org/2001/XMLSchema" xmlns:xs="http://www.w3.org/2001/XMLSchema" xmlns:p="http://schemas.microsoft.com/office/2006/metadata/properties" xmlns:ns3="ac983688-f320-4fe2-9cb3-370c4ceb0e06" xmlns:ns4="9a853cfb-bedf-4c00-8722-ddc9194714a1" targetNamespace="http://schemas.microsoft.com/office/2006/metadata/properties" ma:root="true" ma:fieldsID="12f53bfc5ef3d8067a7d8e94357719dd" ns3:_="" ns4:_="">
     <xsd:import namespace="ac983688-f320-4fe2-9cb3-370c4ceb0e06"/>
@@ -5110,24 +5488,25 @@
 </ct:contentTypeSchema>
 </file>
 
-<file path=customXml/item2.xml><?xml version="1.0" encoding="utf-8"?>
-<?mso-contentType ?>
-<FormTemplates xmlns="http://schemas.microsoft.com/sharepoint/v3/contenttype/forms">
-  <Display>DocumentLibraryForm</Display>
-  <Edit>DocumentLibraryForm</Edit>
-  <New>DocumentLibraryForm</New>
-</FormTemplates>
+<file path=customXml/itemProps1.xml><?xml version="1.0" encoding="utf-8"?>
+<ds:datastoreItem xmlns:ds="http://schemas.openxmlformats.org/officeDocument/2006/customXml" ds:itemID="{2D580828-5A7E-4585-BA6B-2D2A5A3CC1EA}">
+  <ds:schemaRefs>
+    <ds:schemaRef ds:uri="http://schemas.microsoft.com/office/2006/metadata/properties"/>
+    <ds:schemaRef ds:uri="http://schemas.microsoft.com/office/infopath/2007/PartnerControls"/>
+    <ds:schemaRef ds:uri="ac983688-f320-4fe2-9cb3-370c4ceb0e06"/>
+  </ds:schemaRefs>
+</ds:datastoreItem>
 </file>
 
-<file path=customXml/item3.xml><?xml version="1.0" encoding="utf-8"?>
-<p:properties xmlns:p="http://schemas.microsoft.com/office/2006/metadata/properties" xmlns:xsi="http://www.w3.org/2001/XMLSchema-instance" xmlns:pc="http://schemas.microsoft.com/office/infopath/2007/PartnerControls">
-  <documentManagement>
-    <_activity xmlns="ac983688-f320-4fe2-9cb3-370c4ceb0e06" xsi:nil="true"/>
-  </documentManagement>
-</p:properties>
+<file path=customXml/itemProps2.xml><?xml version="1.0" encoding="utf-8"?>
+<ds:datastoreItem xmlns:ds="http://schemas.openxmlformats.org/officeDocument/2006/customXml" ds:itemID="{E7878868-FACD-44C5-AF58-98B2C571E01B}">
+  <ds:schemaRefs>
+    <ds:schemaRef ds:uri="http://schemas.microsoft.com/sharepoint/v3/contenttype/forms"/>
+  </ds:schemaRefs>
+</ds:datastoreItem>
 </file>
 
-<file path=customXml/itemProps1.xml><?xml version="1.0" encoding="utf-8"?>
+<file path=customXml/itemProps3.xml><?xml version="1.0" encoding="utf-8"?>
 <ds:datastoreItem xmlns:ds="http://schemas.openxmlformats.org/officeDocument/2006/customXml" ds:itemID="{E00351CA-5C56-4FB9-B637-A196B184A9A3}">
   <ds:schemaRefs>
     <ds:schemaRef ds:uri="http://schemas.microsoft.com/office/2006/metadata/contentType"/>
@@ -5144,22 +5523,4 @@
     <ds:schemaRef ds:uri="http://schemas.microsoft.com/internal/obd"/>
   </ds:schemaRefs>
 </ds:datastoreItem>
-</file>
-
-<file path=customXml/itemProps2.xml><?xml version="1.0" encoding="utf-8"?>
-<ds:datastoreItem xmlns:ds="http://schemas.openxmlformats.org/officeDocument/2006/customXml" ds:itemID="{E7878868-FACD-44C5-AF58-98B2C571E01B}">
-  <ds:schemaRefs>
-    <ds:schemaRef ds:uri="http://schemas.microsoft.com/sharepoint/v3/contenttype/forms"/>
-  </ds:schemaRefs>
-</ds:datastoreItem>
-</file>
-
-<file path=customXml/itemProps3.xml><?xml version="1.0" encoding="utf-8"?>
-<ds:datastoreItem xmlns:ds="http://schemas.openxmlformats.org/officeDocument/2006/customXml" ds:itemID="{2D580828-5A7E-4585-BA6B-2D2A5A3CC1EA}">
-  <ds:schemaRefs>
-    <ds:schemaRef ds:uri="http://schemas.microsoft.com/office/2006/metadata/properties"/>
-    <ds:schemaRef ds:uri="http://schemas.microsoft.com/office/infopath/2007/PartnerControls"/>
-    <ds:schemaRef ds:uri="ac983688-f320-4fe2-9cb3-370c4ceb0e06"/>
-  </ds:schemaRefs>
-</ds:datastoreItem>
 </file>
</xml_diff>